<commit_message>
Updated final project paper
</commit_message>
<xml_diff>
--- a/LaporanProject_IR.docx
+++ b/LaporanProject_IR.docx
@@ -1,6 +1,6 @@
 
 <file path=word/document.xml><?xml version="1.0" encoding="utf-8"?>
-<w:document xmlns:wpc="http://schemas.microsoft.com/office/word/2010/wordprocessingCanvas" xmlns:cx="http://schemas.microsoft.com/office/drawing/2014/chartex" xmlns:cx1="http://schemas.microsoft.com/office/drawing/2015/9/8/chartex" xmlns:cx2="http://schemas.microsoft.com/office/drawing/2015/10/21/chartex" xmlns:cx3="http://schemas.microsoft.com/office/drawing/2016/5/9/chartex" xmlns:cx4="http://schemas.microsoft.com/office/drawing/2016/5/10/chartex" xmlns:cx5="http://schemas.microsoft.com/office/drawing/2016/5/11/chartex" xmlns:cx6="http://schemas.microsoft.com/office/drawing/2016/5/12/chartex" xmlns:cx7="http://schemas.microsoft.com/office/drawing/2016/5/13/chartex" xmlns:cx8="http://schemas.microsoft.com/office/drawing/2016/5/14/chartex" xmlns:mc="http://schemas.openxmlformats.org/markup-compatibility/2006" xmlns:aink="http://schemas.microsoft.com/office/drawing/2016/ink" xmlns:am3d="http://schemas.microsoft.com/office/drawing/2017/model3d" xmlns:o="urn:schemas-microsoft-com:office:office" xmlns:r="http://schemas.openxmlformats.org/officeDocument/2006/relationships" xmlns:m="http://schemas.openxmlformats.org/officeDocument/2006/math" xmlns:v="urn:schemas-microsoft-com:vml" xmlns:wp14="http://schemas.microsoft.com/office/word/2010/wordprocessingDrawing" xmlns:wp="http://schemas.openxmlformats.org/drawingml/2006/wordprocessingDrawing" xmlns:w10="urn:schemas-microsoft-com:office:word" xmlns:w="http://schemas.openxmlformats.org/wordprocessingml/2006/main" xmlns:w14="http://schemas.microsoft.com/office/word/2010/wordml" xmlns:w15="http://schemas.microsoft.com/office/word/2012/wordml" xmlns:w16cex="http://schemas.microsoft.com/office/word/2018/wordml/cex" xmlns:w16cid="http://schemas.microsoft.com/office/word/2016/wordml/cid" xmlns:w16="http://schemas.microsoft.com/office/word/2018/wordml" xmlns:w16se="http://schemas.microsoft.com/office/word/2015/wordml/symex" xmlns:wpg="http://schemas.microsoft.com/office/word/2010/wordprocessingGroup" xmlns:wpi="http://schemas.microsoft.com/office/word/2010/wordprocessingInk" xmlns:wne="http://schemas.microsoft.com/office/word/2006/wordml" xmlns:wps="http://schemas.microsoft.com/office/word/2010/wordprocessingShape" mc:Ignorable="w14 w15 w16se w16cid w16 w16cex wp14">
+<w:document xmlns:wpc="http://schemas.microsoft.com/office/word/2010/wordprocessingCanvas" xmlns:cx="http://schemas.microsoft.com/office/drawing/2014/chartex" xmlns:cx1="http://schemas.microsoft.com/office/drawing/2015/9/8/chartex" xmlns:cx2="http://schemas.microsoft.com/office/drawing/2015/10/21/chartex" xmlns:cx3="http://schemas.microsoft.com/office/drawing/2016/5/9/chartex" xmlns:cx4="http://schemas.microsoft.com/office/drawing/2016/5/10/chartex" xmlns:cx5="http://schemas.microsoft.com/office/drawing/2016/5/11/chartex" xmlns:cx6="http://schemas.microsoft.com/office/drawing/2016/5/12/chartex" xmlns:cx7="http://schemas.microsoft.com/office/drawing/2016/5/13/chartex" xmlns:cx8="http://schemas.microsoft.com/office/drawing/2016/5/14/chartex" xmlns:mc="http://schemas.openxmlformats.org/markup-compatibility/2006" xmlns:aink="http://schemas.microsoft.com/office/drawing/2016/ink" xmlns:am3d="http://schemas.microsoft.com/office/drawing/2017/model3d" xmlns:o="urn:schemas-microsoft-com:office:office" xmlns:r="http://schemas.openxmlformats.org/officeDocument/2006/relationships" xmlns:m="http://schemas.openxmlformats.org/officeDocument/2006/math" xmlns:v="urn:schemas-microsoft-com:vml" xmlns:wp14="http://schemas.microsoft.com/office/word/2010/wordprocessingDrawing" xmlns:wp="http://schemas.openxmlformats.org/drawingml/2006/wordprocessingDrawing" xmlns:w10="urn:schemas-microsoft-com:office:word" xmlns:w="http://schemas.openxmlformats.org/wordprocessingml/2006/main" xmlns:w14="http://schemas.microsoft.com/office/word/2010/wordml" xmlns:w15="http://schemas.microsoft.com/office/word/2012/wordml" xmlns:w16cid="http://schemas.microsoft.com/office/word/2016/wordml/cid" xmlns:w16se="http://schemas.microsoft.com/office/word/2015/wordml/symex" xmlns:wpg="http://schemas.microsoft.com/office/word/2010/wordprocessingGroup" xmlns:wpi="http://schemas.microsoft.com/office/word/2010/wordprocessingInk" xmlns:wne="http://schemas.microsoft.com/office/word/2006/wordml" xmlns:wps="http://schemas.microsoft.com/office/word/2010/wordprocessingShape" mc:Ignorable="w14 w15 w16se w16cid wp14">
   <w:body>
     <w:p>
       <w:pPr>
@@ -505,6 +505,286 @@
           <w:sz w:val="24"/>
           <w:szCs w:val="24"/>
         </w:rPr>
+        <w:t>tid</w:t>
+      </w:r>
+      <w:bookmarkStart w:id="0" w:name="_GoBack"/>
+      <w:bookmarkEnd w:id="0"/>
+      <w:r>
+        <w:rPr>
+          <w:rFonts w:ascii="Times New Roman" w:hAnsi="Times New Roman" w:cs="Times New Roman"/>
+          <w:sz w:val="24"/>
+          <w:szCs w:val="24"/>
+        </w:rPr>
+        <w:t>ak</w:t>
+      </w:r>
+      <w:proofErr w:type="spellEnd"/>
+      <w:r>
+        <w:rPr>
+          <w:rFonts w:ascii="Times New Roman" w:hAnsi="Times New Roman" w:cs="Times New Roman"/>
+          <w:sz w:val="24"/>
+          <w:szCs w:val="24"/>
+        </w:rPr>
+        <w:t xml:space="preserve"> </w:t>
+      </w:r>
+      <w:proofErr w:type="spellStart"/>
+      <w:r>
+        <w:rPr>
+          <w:rFonts w:ascii="Times New Roman" w:hAnsi="Times New Roman" w:cs="Times New Roman"/>
+          <w:sz w:val="24"/>
+          <w:szCs w:val="24"/>
+        </w:rPr>
+        <w:t>dikenal</w:t>
+      </w:r>
+      <w:proofErr w:type="spellEnd"/>
+      <w:r>
+        <w:rPr>
+          <w:rFonts w:ascii="Times New Roman" w:hAnsi="Times New Roman" w:cs="Times New Roman"/>
+          <w:sz w:val="24"/>
+          <w:szCs w:val="24"/>
+        </w:rPr>
+        <w:t xml:space="preserve"> </w:t>
+      </w:r>
+      <w:proofErr w:type="spellStart"/>
+      <w:r>
+        <w:rPr>
+          <w:rFonts w:ascii="Times New Roman" w:hAnsi="Times New Roman" w:cs="Times New Roman"/>
+          <w:sz w:val="24"/>
+          <w:szCs w:val="24"/>
+        </w:rPr>
+        <w:t>mengenai</w:t>
+      </w:r>
+      <w:proofErr w:type="spellEnd"/>
+      <w:r>
+        <w:rPr>
+          <w:rFonts w:ascii="Times New Roman" w:hAnsi="Times New Roman" w:cs="Times New Roman"/>
+          <w:sz w:val="24"/>
+          <w:szCs w:val="24"/>
+        </w:rPr>
+        <w:t xml:space="preserve"> </w:t>
+      </w:r>
+      <w:proofErr w:type="spellStart"/>
+      <w:r>
+        <w:rPr>
+          <w:rFonts w:ascii="Times New Roman" w:hAnsi="Times New Roman" w:cs="Times New Roman"/>
+          <w:sz w:val="24"/>
+          <w:szCs w:val="24"/>
+        </w:rPr>
+        <w:t>iklan</w:t>
+      </w:r>
+      <w:proofErr w:type="spellEnd"/>
+      <w:r>
+        <w:rPr>
+          <w:rFonts w:ascii="Times New Roman" w:hAnsi="Times New Roman" w:cs="Times New Roman"/>
+          <w:sz w:val="24"/>
+          <w:szCs w:val="24"/>
+        </w:rPr>
+        <w:t xml:space="preserve">, </w:t>
+      </w:r>
+      <w:proofErr w:type="spellStart"/>
+      <w:r>
+        <w:rPr>
+          <w:rFonts w:ascii="Times New Roman" w:hAnsi="Times New Roman" w:cs="Times New Roman"/>
+          <w:sz w:val="24"/>
+          <w:szCs w:val="24"/>
+        </w:rPr>
+        <w:t>maupun</w:t>
+      </w:r>
+      <w:proofErr w:type="spellEnd"/>
+      <w:r>
+        <w:rPr>
+          <w:rFonts w:ascii="Times New Roman" w:hAnsi="Times New Roman" w:cs="Times New Roman"/>
+          <w:sz w:val="24"/>
+          <w:szCs w:val="24"/>
+        </w:rPr>
+        <w:t xml:space="preserve"> </w:t>
+      </w:r>
+      <w:proofErr w:type="spellStart"/>
+      <w:r>
+        <w:rPr>
+          <w:rFonts w:ascii="Times New Roman" w:hAnsi="Times New Roman" w:cs="Times New Roman"/>
+          <w:sz w:val="24"/>
+          <w:szCs w:val="24"/>
+        </w:rPr>
+        <w:t>ancaman</w:t>
+      </w:r>
+      <w:proofErr w:type="spellEnd"/>
+      <w:r>
+        <w:rPr>
+          <w:rFonts w:ascii="Times New Roman" w:hAnsi="Times New Roman" w:cs="Times New Roman"/>
+          <w:sz w:val="24"/>
+          <w:szCs w:val="24"/>
+        </w:rPr>
+        <w:t xml:space="preserve">, yang </w:t>
+      </w:r>
+      <w:proofErr w:type="spellStart"/>
+      <w:r>
+        <w:rPr>
+          <w:rFonts w:ascii="Times New Roman" w:hAnsi="Times New Roman" w:cs="Times New Roman"/>
+          <w:sz w:val="24"/>
+          <w:szCs w:val="24"/>
+        </w:rPr>
+        <w:t>umumnya</w:t>
+      </w:r>
+      <w:proofErr w:type="spellEnd"/>
+      <w:r>
+        <w:rPr>
+          <w:rFonts w:ascii="Times New Roman" w:hAnsi="Times New Roman" w:cs="Times New Roman"/>
+          <w:sz w:val="24"/>
+          <w:szCs w:val="24"/>
+        </w:rPr>
+        <w:t xml:space="preserve"> </w:t>
+      </w:r>
+      <w:proofErr w:type="spellStart"/>
+      <w:r>
+        <w:rPr>
+          <w:rFonts w:ascii="Times New Roman" w:hAnsi="Times New Roman" w:cs="Times New Roman"/>
+          <w:sz w:val="24"/>
+          <w:szCs w:val="24"/>
+        </w:rPr>
+        <w:t>dikenal</w:t>
+      </w:r>
+      <w:proofErr w:type="spellEnd"/>
+      <w:r>
+        <w:rPr>
+          <w:rFonts w:ascii="Times New Roman" w:hAnsi="Times New Roman" w:cs="Times New Roman"/>
+          <w:sz w:val="24"/>
+          <w:szCs w:val="24"/>
+        </w:rPr>
+        <w:t xml:space="preserve"> </w:t>
+      </w:r>
+      <w:proofErr w:type="spellStart"/>
+      <w:r>
+        <w:rPr>
+          <w:rFonts w:ascii="Times New Roman" w:hAnsi="Times New Roman" w:cs="Times New Roman"/>
+          <w:sz w:val="24"/>
+          <w:szCs w:val="24"/>
+        </w:rPr>
+        <w:t>sebagai</w:t>
+      </w:r>
+      <w:proofErr w:type="spellEnd"/>
+      <w:r>
+        <w:rPr>
+          <w:rFonts w:ascii="Times New Roman" w:hAnsi="Times New Roman" w:cs="Times New Roman"/>
+          <w:sz w:val="24"/>
+          <w:szCs w:val="24"/>
+        </w:rPr>
+        <w:t xml:space="preserve"> “Spam”. Hal </w:t>
+      </w:r>
+      <w:proofErr w:type="spellStart"/>
+      <w:r>
+        <w:rPr>
+          <w:rFonts w:ascii="Times New Roman" w:hAnsi="Times New Roman" w:cs="Times New Roman"/>
+          <w:sz w:val="24"/>
+          <w:szCs w:val="24"/>
+        </w:rPr>
+        <w:t>ini</w:t>
+      </w:r>
+      <w:proofErr w:type="spellEnd"/>
+      <w:r>
+        <w:rPr>
+          <w:rFonts w:ascii="Times New Roman" w:hAnsi="Times New Roman" w:cs="Times New Roman"/>
+          <w:sz w:val="24"/>
+          <w:szCs w:val="24"/>
+        </w:rPr>
+        <w:t xml:space="preserve"> </w:t>
+      </w:r>
+      <w:proofErr w:type="spellStart"/>
+      <w:r>
+        <w:rPr>
+          <w:rFonts w:ascii="Times New Roman" w:hAnsi="Times New Roman" w:cs="Times New Roman"/>
+          <w:sz w:val="24"/>
+          <w:szCs w:val="24"/>
+        </w:rPr>
+        <w:t>menganggu</w:t>
+      </w:r>
+      <w:proofErr w:type="spellEnd"/>
+      <w:r>
+        <w:rPr>
+          <w:rFonts w:ascii="Times New Roman" w:hAnsi="Times New Roman" w:cs="Times New Roman"/>
+          <w:sz w:val="24"/>
+          <w:szCs w:val="24"/>
+        </w:rPr>
+        <w:t xml:space="preserve"> </w:t>
+      </w:r>
+      <w:proofErr w:type="spellStart"/>
+      <w:r>
+        <w:rPr>
+          <w:rFonts w:ascii="Times New Roman" w:hAnsi="Times New Roman" w:cs="Times New Roman"/>
+          <w:sz w:val="24"/>
+          <w:szCs w:val="24"/>
+        </w:rPr>
+        <w:t>secara</w:t>
+      </w:r>
+      <w:proofErr w:type="spellEnd"/>
+      <w:r>
+        <w:rPr>
+          <w:rFonts w:ascii="Times New Roman" w:hAnsi="Times New Roman" w:cs="Times New Roman"/>
+          <w:sz w:val="24"/>
+          <w:szCs w:val="24"/>
+        </w:rPr>
+        <w:t xml:space="preserve"> </w:t>
+      </w:r>
+      <w:proofErr w:type="spellStart"/>
+      <w:r>
+        <w:rPr>
+          <w:rFonts w:ascii="Times New Roman" w:hAnsi="Times New Roman" w:cs="Times New Roman"/>
+          <w:sz w:val="24"/>
+          <w:szCs w:val="24"/>
+        </w:rPr>
+        <w:t>psikologis</w:t>
+      </w:r>
+      <w:proofErr w:type="spellEnd"/>
+      <w:r>
+        <w:rPr>
+          <w:rFonts w:ascii="Times New Roman" w:hAnsi="Times New Roman" w:cs="Times New Roman"/>
+          <w:sz w:val="24"/>
+          <w:szCs w:val="24"/>
+        </w:rPr>
+        <w:t xml:space="preserve"> </w:t>
+      </w:r>
+      <w:proofErr w:type="spellStart"/>
+      <w:r>
+        <w:rPr>
+          <w:rFonts w:ascii="Times New Roman" w:hAnsi="Times New Roman" w:cs="Times New Roman"/>
+          <w:sz w:val="24"/>
+          <w:szCs w:val="24"/>
+        </w:rPr>
+        <w:t>dikarenakan</w:t>
+      </w:r>
+      <w:proofErr w:type="spellEnd"/>
+      <w:r>
+        <w:rPr>
+          <w:rFonts w:ascii="Times New Roman" w:hAnsi="Times New Roman" w:cs="Times New Roman"/>
+          <w:sz w:val="24"/>
+          <w:szCs w:val="24"/>
+        </w:rPr>
+        <w:t xml:space="preserve"> </w:t>
+      </w:r>
+      <w:proofErr w:type="spellStart"/>
+      <w:r>
+        <w:rPr>
+          <w:rFonts w:ascii="Times New Roman" w:hAnsi="Times New Roman" w:cs="Times New Roman"/>
+          <w:sz w:val="24"/>
+          <w:szCs w:val="24"/>
+        </w:rPr>
+        <w:t>konten</w:t>
+      </w:r>
+      <w:proofErr w:type="spellEnd"/>
+      <w:r>
+        <w:rPr>
+          <w:rFonts w:ascii="Times New Roman" w:hAnsi="Times New Roman" w:cs="Times New Roman"/>
+          <w:sz w:val="24"/>
+          <w:szCs w:val="24"/>
+        </w:rPr>
+        <w:t xml:space="preserve"> yang </w:t>
+      </w:r>
+      <w:proofErr w:type="spellStart"/>
+      <w:r>
+        <w:rPr>
+          <w:rFonts w:ascii="Times New Roman" w:hAnsi="Times New Roman" w:cs="Times New Roman"/>
+          <w:sz w:val="24"/>
+          <w:szCs w:val="24"/>
+        </w:rPr>
         <w:t>tidak</w:t>
       </w:r>
       <w:proofErr w:type="spellEnd"/>
@@ -523,43 +803,7 @@
           <w:sz w:val="24"/>
           <w:szCs w:val="24"/>
         </w:rPr>
-        <w:t>dikenal</w:t>
-      </w:r>
-      <w:proofErr w:type="spellEnd"/>
-      <w:r>
-        <w:rPr>
-          <w:rFonts w:ascii="Times New Roman" w:hAnsi="Times New Roman" w:cs="Times New Roman"/>
-          <w:sz w:val="24"/>
-          <w:szCs w:val="24"/>
-        </w:rPr>
-        <w:t xml:space="preserve"> </w:t>
-      </w:r>
-      <w:proofErr w:type="spellStart"/>
-      <w:r>
-        <w:rPr>
-          <w:rFonts w:ascii="Times New Roman" w:hAnsi="Times New Roman" w:cs="Times New Roman"/>
-          <w:sz w:val="24"/>
-          <w:szCs w:val="24"/>
-        </w:rPr>
-        <w:t>mengenai</w:t>
-      </w:r>
-      <w:proofErr w:type="spellEnd"/>
-      <w:r>
-        <w:rPr>
-          <w:rFonts w:ascii="Times New Roman" w:hAnsi="Times New Roman" w:cs="Times New Roman"/>
-          <w:sz w:val="24"/>
-          <w:szCs w:val="24"/>
-        </w:rPr>
-        <w:t xml:space="preserve"> </w:t>
-      </w:r>
-      <w:proofErr w:type="spellStart"/>
-      <w:r>
-        <w:rPr>
-          <w:rFonts w:ascii="Times New Roman" w:hAnsi="Times New Roman" w:cs="Times New Roman"/>
-          <w:sz w:val="24"/>
-          <w:szCs w:val="24"/>
-        </w:rPr>
-        <w:t>iklan</w:t>
+        <w:t>senonoh</w:t>
       </w:r>
       <w:proofErr w:type="spellEnd"/>
       <w:r>
@@ -577,366 +821,6 @@
           <w:sz w:val="24"/>
           <w:szCs w:val="24"/>
         </w:rPr>
-        <w:t>maupun</w:t>
-      </w:r>
-      <w:proofErr w:type="spellEnd"/>
-      <w:r>
-        <w:rPr>
-          <w:rFonts w:ascii="Times New Roman" w:hAnsi="Times New Roman" w:cs="Times New Roman"/>
-          <w:sz w:val="24"/>
-          <w:szCs w:val="24"/>
-        </w:rPr>
-        <w:t xml:space="preserve"> </w:t>
-      </w:r>
-      <w:proofErr w:type="spellStart"/>
-      <w:r>
-        <w:rPr>
-          <w:rFonts w:ascii="Times New Roman" w:hAnsi="Times New Roman" w:cs="Times New Roman"/>
-          <w:sz w:val="24"/>
-          <w:szCs w:val="24"/>
-        </w:rPr>
-        <w:t>ancaman</w:t>
-      </w:r>
-      <w:proofErr w:type="spellEnd"/>
-      <w:r>
-        <w:rPr>
-          <w:rFonts w:ascii="Times New Roman" w:hAnsi="Times New Roman" w:cs="Times New Roman"/>
-          <w:sz w:val="24"/>
-          <w:szCs w:val="24"/>
-        </w:rPr>
-        <w:t xml:space="preserve">, yang </w:t>
-      </w:r>
-      <w:proofErr w:type="spellStart"/>
-      <w:r>
-        <w:rPr>
-          <w:rFonts w:ascii="Times New Roman" w:hAnsi="Times New Roman" w:cs="Times New Roman"/>
-          <w:sz w:val="24"/>
-          <w:szCs w:val="24"/>
-        </w:rPr>
-        <w:t>umumnya</w:t>
-      </w:r>
-      <w:proofErr w:type="spellEnd"/>
-      <w:r>
-        <w:rPr>
-          <w:rFonts w:ascii="Times New Roman" w:hAnsi="Times New Roman" w:cs="Times New Roman"/>
-          <w:sz w:val="24"/>
-          <w:szCs w:val="24"/>
-        </w:rPr>
-        <w:t xml:space="preserve"> </w:t>
-      </w:r>
-      <w:proofErr w:type="spellStart"/>
-      <w:r>
-        <w:rPr>
-          <w:rFonts w:ascii="Times New Roman" w:hAnsi="Times New Roman" w:cs="Times New Roman"/>
-          <w:sz w:val="24"/>
-          <w:szCs w:val="24"/>
-        </w:rPr>
-        <w:t>dikenal</w:t>
-      </w:r>
-      <w:proofErr w:type="spellEnd"/>
-      <w:r>
-        <w:rPr>
-          <w:rFonts w:ascii="Times New Roman" w:hAnsi="Times New Roman" w:cs="Times New Roman"/>
-          <w:sz w:val="24"/>
-          <w:szCs w:val="24"/>
-        </w:rPr>
-        <w:t xml:space="preserve"> </w:t>
-      </w:r>
-      <w:proofErr w:type="spellStart"/>
-      <w:r>
-        <w:rPr>
-          <w:rFonts w:ascii="Times New Roman" w:hAnsi="Times New Roman" w:cs="Times New Roman"/>
-          <w:sz w:val="24"/>
-          <w:szCs w:val="24"/>
-        </w:rPr>
-        <w:t>sebagai</w:t>
-      </w:r>
-      <w:proofErr w:type="spellEnd"/>
-      <w:r>
-        <w:rPr>
-          <w:rFonts w:ascii="Times New Roman" w:hAnsi="Times New Roman" w:cs="Times New Roman"/>
-          <w:sz w:val="24"/>
-          <w:szCs w:val="24"/>
-        </w:rPr>
-        <w:t xml:space="preserve"> “Spam”. Hal </w:t>
-      </w:r>
-      <w:proofErr w:type="spellStart"/>
-      <w:r>
-        <w:rPr>
-          <w:rFonts w:ascii="Times New Roman" w:hAnsi="Times New Roman" w:cs="Times New Roman"/>
-          <w:sz w:val="24"/>
-          <w:szCs w:val="24"/>
-        </w:rPr>
-        <w:t>ini</w:t>
-      </w:r>
-      <w:proofErr w:type="spellEnd"/>
-      <w:r>
-        <w:rPr>
-          <w:rFonts w:ascii="Times New Roman" w:hAnsi="Times New Roman" w:cs="Times New Roman"/>
-          <w:sz w:val="24"/>
-          <w:szCs w:val="24"/>
-        </w:rPr>
-        <w:t xml:space="preserve"> </w:t>
-      </w:r>
-      <w:proofErr w:type="spellStart"/>
-      <w:r>
-        <w:rPr>
-          <w:rFonts w:ascii="Times New Roman" w:hAnsi="Times New Roman" w:cs="Times New Roman"/>
-          <w:sz w:val="24"/>
-          <w:szCs w:val="24"/>
-        </w:rPr>
-        <w:t>tentu</w:t>
-      </w:r>
-      <w:proofErr w:type="spellEnd"/>
-      <w:r>
-        <w:rPr>
-          <w:rFonts w:ascii="Times New Roman" w:hAnsi="Times New Roman" w:cs="Times New Roman"/>
-          <w:sz w:val="24"/>
-          <w:szCs w:val="24"/>
-        </w:rPr>
-        <w:t xml:space="preserve"> </w:t>
-      </w:r>
-      <w:proofErr w:type="spellStart"/>
-      <w:r>
-        <w:rPr>
-          <w:rFonts w:ascii="Times New Roman" w:hAnsi="Times New Roman" w:cs="Times New Roman"/>
-          <w:sz w:val="24"/>
-          <w:szCs w:val="24"/>
-        </w:rPr>
-        <w:t>saja</w:t>
-      </w:r>
-      <w:proofErr w:type="spellEnd"/>
-      <w:r>
-        <w:rPr>
-          <w:rFonts w:ascii="Times New Roman" w:hAnsi="Times New Roman" w:cs="Times New Roman"/>
-          <w:sz w:val="24"/>
-          <w:szCs w:val="24"/>
-        </w:rPr>
-        <w:t xml:space="preserve"> </w:t>
-      </w:r>
-      <w:proofErr w:type="spellStart"/>
-      <w:r>
-        <w:rPr>
-          <w:rFonts w:ascii="Times New Roman" w:hAnsi="Times New Roman" w:cs="Times New Roman"/>
-          <w:sz w:val="24"/>
-          <w:szCs w:val="24"/>
-        </w:rPr>
-        <w:t>sangat</w:t>
-      </w:r>
-      <w:proofErr w:type="spellEnd"/>
-      <w:r>
-        <w:rPr>
-          <w:rFonts w:ascii="Times New Roman" w:hAnsi="Times New Roman" w:cs="Times New Roman"/>
-          <w:sz w:val="24"/>
-          <w:szCs w:val="24"/>
-        </w:rPr>
-        <w:t xml:space="preserve"> </w:t>
-      </w:r>
-      <w:proofErr w:type="spellStart"/>
-      <w:r>
-        <w:rPr>
-          <w:rFonts w:ascii="Times New Roman" w:hAnsi="Times New Roman" w:cs="Times New Roman"/>
-          <w:sz w:val="24"/>
-          <w:szCs w:val="24"/>
-        </w:rPr>
-        <w:t>menganggu</w:t>
-      </w:r>
-      <w:proofErr w:type="spellEnd"/>
-      <w:r>
-        <w:rPr>
-          <w:rFonts w:ascii="Times New Roman" w:hAnsi="Times New Roman" w:cs="Times New Roman"/>
-          <w:sz w:val="24"/>
-          <w:szCs w:val="24"/>
-        </w:rPr>
-        <w:t xml:space="preserve"> </w:t>
-      </w:r>
-      <w:proofErr w:type="spellStart"/>
-      <w:r>
-        <w:rPr>
-          <w:rFonts w:ascii="Times New Roman" w:hAnsi="Times New Roman" w:cs="Times New Roman"/>
-          <w:sz w:val="24"/>
-          <w:szCs w:val="24"/>
-        </w:rPr>
-        <w:t>secara</w:t>
-      </w:r>
-      <w:proofErr w:type="spellEnd"/>
-      <w:r>
-        <w:rPr>
-          <w:rFonts w:ascii="Times New Roman" w:hAnsi="Times New Roman" w:cs="Times New Roman"/>
-          <w:sz w:val="24"/>
-          <w:szCs w:val="24"/>
-        </w:rPr>
-        <w:t xml:space="preserve"> </w:t>
-      </w:r>
-      <w:proofErr w:type="spellStart"/>
-      <w:r>
-        <w:rPr>
-          <w:rFonts w:ascii="Times New Roman" w:hAnsi="Times New Roman" w:cs="Times New Roman"/>
-          <w:sz w:val="24"/>
-          <w:szCs w:val="24"/>
-        </w:rPr>
-        <w:t>aspek</w:t>
-      </w:r>
-      <w:proofErr w:type="spellEnd"/>
-      <w:r>
-        <w:rPr>
-          <w:rFonts w:ascii="Times New Roman" w:hAnsi="Times New Roman" w:cs="Times New Roman"/>
-          <w:sz w:val="24"/>
-          <w:szCs w:val="24"/>
-        </w:rPr>
-        <w:t xml:space="preserve"> </w:t>
-      </w:r>
-      <w:proofErr w:type="spellStart"/>
-      <w:r>
-        <w:rPr>
-          <w:rFonts w:ascii="Times New Roman" w:hAnsi="Times New Roman" w:cs="Times New Roman"/>
-          <w:sz w:val="24"/>
-          <w:szCs w:val="24"/>
-        </w:rPr>
-        <w:t>psikologis</w:t>
-      </w:r>
-      <w:proofErr w:type="spellEnd"/>
-      <w:r>
-        <w:rPr>
-          <w:rFonts w:ascii="Times New Roman" w:hAnsi="Times New Roman" w:cs="Times New Roman"/>
-          <w:sz w:val="24"/>
-          <w:szCs w:val="24"/>
-        </w:rPr>
-        <w:t xml:space="preserve"> </w:t>
-      </w:r>
-      <w:proofErr w:type="spellStart"/>
-      <w:r>
-        <w:rPr>
-          <w:rFonts w:ascii="Times New Roman" w:hAnsi="Times New Roman" w:cs="Times New Roman"/>
-          <w:sz w:val="24"/>
-          <w:szCs w:val="24"/>
-        </w:rPr>
-        <w:t>maupun</w:t>
-      </w:r>
-      <w:proofErr w:type="spellEnd"/>
-      <w:r>
-        <w:rPr>
-          <w:rFonts w:ascii="Times New Roman" w:hAnsi="Times New Roman" w:cs="Times New Roman"/>
-          <w:sz w:val="24"/>
-          <w:szCs w:val="24"/>
-        </w:rPr>
-        <w:t xml:space="preserve"> </w:t>
-      </w:r>
-      <w:proofErr w:type="spellStart"/>
-      <w:r>
-        <w:rPr>
-          <w:rFonts w:ascii="Times New Roman" w:hAnsi="Times New Roman" w:cs="Times New Roman"/>
-          <w:sz w:val="24"/>
-          <w:szCs w:val="24"/>
-        </w:rPr>
-        <w:t>aspek</w:t>
-      </w:r>
-      <w:proofErr w:type="spellEnd"/>
-      <w:r>
-        <w:rPr>
-          <w:rFonts w:ascii="Times New Roman" w:hAnsi="Times New Roman" w:cs="Times New Roman"/>
-          <w:sz w:val="24"/>
-          <w:szCs w:val="24"/>
-        </w:rPr>
-        <w:t xml:space="preserve"> </w:t>
-      </w:r>
-      <w:proofErr w:type="spellStart"/>
-      <w:r>
-        <w:rPr>
-          <w:rFonts w:ascii="Times New Roman" w:hAnsi="Times New Roman" w:cs="Times New Roman"/>
-          <w:sz w:val="24"/>
-          <w:szCs w:val="24"/>
-        </w:rPr>
-        <w:t>lainnya</w:t>
-      </w:r>
-      <w:proofErr w:type="spellEnd"/>
-      <w:r>
-        <w:rPr>
-          <w:rFonts w:ascii="Times New Roman" w:hAnsi="Times New Roman" w:cs="Times New Roman"/>
-          <w:sz w:val="24"/>
-          <w:szCs w:val="24"/>
-        </w:rPr>
-        <w:t xml:space="preserve"> </w:t>
-      </w:r>
-      <w:proofErr w:type="spellStart"/>
-      <w:r>
-        <w:rPr>
-          <w:rFonts w:ascii="Times New Roman" w:hAnsi="Times New Roman" w:cs="Times New Roman"/>
-          <w:sz w:val="24"/>
-          <w:szCs w:val="24"/>
-        </w:rPr>
-        <w:t>dikarenakan</w:t>
-      </w:r>
-      <w:proofErr w:type="spellEnd"/>
-      <w:r>
-        <w:rPr>
-          <w:rFonts w:ascii="Times New Roman" w:hAnsi="Times New Roman" w:cs="Times New Roman"/>
-          <w:sz w:val="24"/>
-          <w:szCs w:val="24"/>
-        </w:rPr>
-        <w:t xml:space="preserve"> </w:t>
-      </w:r>
-      <w:proofErr w:type="spellStart"/>
-      <w:r>
-        <w:rPr>
-          <w:rFonts w:ascii="Times New Roman" w:hAnsi="Times New Roman" w:cs="Times New Roman"/>
-          <w:sz w:val="24"/>
-          <w:szCs w:val="24"/>
-        </w:rPr>
-        <w:t>konten</w:t>
-      </w:r>
-      <w:proofErr w:type="spellEnd"/>
-      <w:r>
-        <w:rPr>
-          <w:rFonts w:ascii="Times New Roman" w:hAnsi="Times New Roman" w:cs="Times New Roman"/>
-          <w:sz w:val="24"/>
-          <w:szCs w:val="24"/>
-        </w:rPr>
-        <w:t xml:space="preserve"> yang </w:t>
-      </w:r>
-      <w:proofErr w:type="spellStart"/>
-      <w:r>
-        <w:rPr>
-          <w:rFonts w:ascii="Times New Roman" w:hAnsi="Times New Roman" w:cs="Times New Roman"/>
-          <w:sz w:val="24"/>
-          <w:szCs w:val="24"/>
-        </w:rPr>
-        <w:t>tidak</w:t>
-      </w:r>
-      <w:proofErr w:type="spellEnd"/>
-      <w:r>
-        <w:rPr>
-          <w:rFonts w:ascii="Times New Roman" w:hAnsi="Times New Roman" w:cs="Times New Roman"/>
-          <w:sz w:val="24"/>
-          <w:szCs w:val="24"/>
-        </w:rPr>
-        <w:t xml:space="preserve"> </w:t>
-      </w:r>
-      <w:proofErr w:type="spellStart"/>
-      <w:r>
-        <w:rPr>
-          <w:rFonts w:ascii="Times New Roman" w:hAnsi="Times New Roman" w:cs="Times New Roman"/>
-          <w:sz w:val="24"/>
-          <w:szCs w:val="24"/>
-        </w:rPr>
-        <w:t>senonoh</w:t>
-      </w:r>
-      <w:proofErr w:type="spellEnd"/>
-      <w:r>
-        <w:rPr>
-          <w:rFonts w:ascii="Times New Roman" w:hAnsi="Times New Roman" w:cs="Times New Roman"/>
-          <w:sz w:val="24"/>
-          <w:szCs w:val="24"/>
-        </w:rPr>
-        <w:t xml:space="preserve">, </w:t>
-      </w:r>
-      <w:proofErr w:type="spellStart"/>
-      <w:r>
-        <w:rPr>
-          <w:rFonts w:ascii="Times New Roman" w:hAnsi="Times New Roman" w:cs="Times New Roman"/>
-          <w:sz w:val="24"/>
-          <w:szCs w:val="24"/>
-        </w:rPr>
         <w:t>sehingga</w:t>
       </w:r>
       <w:proofErr w:type="spellEnd"/>
@@ -955,24 +839,6 @@
           <w:sz w:val="24"/>
           <w:szCs w:val="24"/>
         </w:rPr>
-        <w:t>diharapkan</w:t>
-      </w:r>
-      <w:proofErr w:type="spellEnd"/>
-      <w:r>
-        <w:rPr>
-          <w:rFonts w:ascii="Times New Roman" w:hAnsi="Times New Roman" w:cs="Times New Roman"/>
-          <w:sz w:val="24"/>
-          <w:szCs w:val="24"/>
-        </w:rPr>
-        <w:t xml:space="preserve"> </w:t>
-      </w:r>
-      <w:proofErr w:type="spellStart"/>
-      <w:r>
-        <w:rPr>
-          <w:rFonts w:ascii="Times New Roman" w:hAnsi="Times New Roman" w:cs="Times New Roman"/>
-          <w:sz w:val="24"/>
-          <w:szCs w:val="24"/>
-        </w:rPr>
         <w:t>dengan</w:t>
       </w:r>
       <w:proofErr w:type="spellEnd"/>
@@ -991,24 +857,34 @@
           <w:sz w:val="24"/>
           <w:szCs w:val="24"/>
         </w:rPr>
-        <w:t>adanya</w:t>
-      </w:r>
-      <w:proofErr w:type="spellEnd"/>
-      <w:r>
-        <w:rPr>
-          <w:rFonts w:ascii="Times New Roman" w:hAnsi="Times New Roman" w:cs="Times New Roman"/>
-          <w:sz w:val="24"/>
-          <w:szCs w:val="24"/>
-        </w:rPr>
-        <w:t xml:space="preserve"> </w:t>
-      </w:r>
-      <w:r>
-        <w:rPr>
-          <w:rFonts w:ascii="Times New Roman" w:hAnsi="Times New Roman" w:cs="Times New Roman"/>
-          <w:sz w:val="24"/>
-          <w:szCs w:val="24"/>
-        </w:rPr>
-        <w:t>Spam Filter</w:t>
+        <w:t>diharapkannya</w:t>
+      </w:r>
+      <w:proofErr w:type="spellEnd"/>
+      <w:r>
+        <w:rPr>
+          <w:rFonts w:ascii="Times New Roman" w:hAnsi="Times New Roman" w:cs="Times New Roman"/>
+          <w:sz w:val="24"/>
+          <w:szCs w:val="24"/>
+        </w:rPr>
+        <w:t xml:space="preserve"> </w:t>
+      </w:r>
+      <w:proofErr w:type="spellStart"/>
+      <w:r>
+        <w:rPr>
+          <w:rFonts w:ascii="Times New Roman" w:hAnsi="Times New Roman" w:cs="Times New Roman"/>
+          <w:sz w:val="24"/>
+          <w:szCs w:val="24"/>
+        </w:rPr>
+        <w:t>terdapat</w:t>
+      </w:r>
+      <w:proofErr w:type="spellEnd"/>
+      <w:r>
+        <w:rPr>
+          <w:rFonts w:ascii="Times New Roman" w:hAnsi="Times New Roman" w:cs="Times New Roman"/>
+          <w:sz w:val="24"/>
+          <w:szCs w:val="24"/>
+        </w:rPr>
+        <w:t xml:space="preserve"> Spam Filter</w:t>
       </w:r>
       <w:r>
         <w:rPr>
@@ -1590,31 +1466,7 @@
           <w:sz w:val="24"/>
           <w:szCs w:val="24"/>
         </w:rPr>
-        <w:t xml:space="preserve"> </w:t>
-      </w:r>
-      <w:r>
-        <w:rPr>
-          <w:rFonts w:ascii="Times New Roman" w:hAnsi="Times New Roman" w:cs="Times New Roman"/>
-          <w:sz w:val="24"/>
-          <w:szCs w:val="24"/>
-        </w:rPr>
-        <w:t>Machine Learning</w:t>
-      </w:r>
-      <w:r>
-        <w:rPr>
-          <w:rFonts w:ascii="Times New Roman" w:hAnsi="Times New Roman" w:cs="Times New Roman"/>
-          <w:sz w:val="24"/>
-          <w:szCs w:val="24"/>
-        </w:rPr>
-        <w:t xml:space="preserve"> model</w:t>
-      </w:r>
-      <w:r>
-        <w:rPr>
-          <w:rFonts w:ascii="Times New Roman" w:hAnsi="Times New Roman" w:cs="Times New Roman"/>
-          <w:sz w:val="24"/>
-          <w:szCs w:val="24"/>
-        </w:rPr>
-        <w:t xml:space="preserve"> </w:t>
+        <w:t xml:space="preserve"> Machine Learning model </w:t>
       </w:r>
       <w:proofErr w:type="spellStart"/>
       <w:r>
@@ -1658,39 +1510,7 @@
           <w:sz w:val="24"/>
           <w:szCs w:val="24"/>
         </w:rPr>
-        <w:t xml:space="preserve"> Multinomial </w:t>
-      </w:r>
-      <w:r>
-        <w:rPr>
-          <w:rFonts w:ascii="Times New Roman" w:hAnsi="Times New Roman" w:cs="Times New Roman"/>
-          <w:sz w:val="24"/>
-          <w:szCs w:val="24"/>
-        </w:rPr>
-        <w:t xml:space="preserve">Naïve </w:t>
-      </w:r>
-      <w:r>
-        <w:rPr>
-          <w:rFonts w:ascii="Times New Roman" w:hAnsi="Times New Roman" w:cs="Times New Roman"/>
-          <w:sz w:val="24"/>
-          <w:szCs w:val="24"/>
-        </w:rPr>
-        <w:t>B</w:t>
-      </w:r>
-      <w:r>
-        <w:rPr>
-          <w:rFonts w:ascii="Times New Roman" w:hAnsi="Times New Roman" w:cs="Times New Roman"/>
-          <w:sz w:val="24"/>
-          <w:szCs w:val="24"/>
-        </w:rPr>
-        <w:t>ayes</w:t>
-      </w:r>
-      <w:r>
-        <w:rPr>
-          <w:rFonts w:ascii="Times New Roman" w:hAnsi="Times New Roman" w:cs="Times New Roman"/>
-          <w:sz w:val="24"/>
-          <w:szCs w:val="24"/>
-        </w:rPr>
-        <w:t xml:space="preserve"> Classifiers</w:t>
+        <w:t xml:space="preserve"> Multinomial Naïve Bayes Classifiers</w:t>
       </w:r>
       <w:r>
         <w:rPr>
@@ -1876,15 +1696,7 @@
           <w:sz w:val="24"/>
           <w:szCs w:val="24"/>
         </w:rPr>
-        <w:t>.</w:t>
-      </w:r>
-      <w:r>
-        <w:rPr>
-          <w:rFonts w:ascii="Times New Roman" w:hAnsi="Times New Roman" w:cs="Times New Roman"/>
-          <w:sz w:val="24"/>
-          <w:szCs w:val="24"/>
-        </w:rPr>
-        <w:t xml:space="preserve"> Kami juga </w:t>
+        <w:t xml:space="preserve">. Kami juga </w:t>
       </w:r>
       <w:proofErr w:type="spellStart"/>
       <w:r>
@@ -2254,6 +2066,258 @@
           <w:szCs w:val="24"/>
         </w:rPr>
         <w:t>dokumen</w:t>
+      </w:r>
+      <w:proofErr w:type="spellEnd"/>
+      <w:r>
+        <w:rPr>
+          <w:rFonts w:ascii="Times New Roman" w:hAnsi="Times New Roman" w:cs="Times New Roman"/>
+          <w:sz w:val="24"/>
+          <w:szCs w:val="24"/>
+        </w:rPr>
+        <w:t xml:space="preserve">. </w:t>
+      </w:r>
+      <w:proofErr w:type="spellStart"/>
+      <w:r>
+        <w:rPr>
+          <w:rFonts w:ascii="Times New Roman" w:hAnsi="Times New Roman" w:cs="Times New Roman"/>
+          <w:sz w:val="24"/>
+          <w:szCs w:val="24"/>
+        </w:rPr>
+        <w:t>Kemudian</w:t>
+      </w:r>
+      <w:proofErr w:type="spellEnd"/>
+      <w:r>
+        <w:rPr>
+          <w:rFonts w:ascii="Times New Roman" w:hAnsi="Times New Roman" w:cs="Times New Roman"/>
+          <w:sz w:val="24"/>
+          <w:szCs w:val="24"/>
+        </w:rPr>
+        <w:t xml:space="preserve"> kami </w:t>
+      </w:r>
+      <w:proofErr w:type="spellStart"/>
+      <w:r>
+        <w:rPr>
+          <w:rFonts w:ascii="Times New Roman" w:hAnsi="Times New Roman" w:cs="Times New Roman"/>
+          <w:sz w:val="24"/>
+          <w:szCs w:val="24"/>
+        </w:rPr>
+        <w:t>melihat</w:t>
+      </w:r>
+      <w:proofErr w:type="spellEnd"/>
+      <w:r>
+        <w:rPr>
+          <w:rFonts w:ascii="Times New Roman" w:hAnsi="Times New Roman" w:cs="Times New Roman"/>
+          <w:sz w:val="24"/>
+          <w:szCs w:val="24"/>
+        </w:rPr>
+        <w:t xml:space="preserve"> </w:t>
+      </w:r>
+      <w:proofErr w:type="spellStart"/>
+      <w:r>
+        <w:rPr>
+          <w:rFonts w:ascii="Times New Roman" w:hAnsi="Times New Roman" w:cs="Times New Roman"/>
+          <w:sz w:val="24"/>
+          <w:szCs w:val="24"/>
+        </w:rPr>
+        <w:t>akurasi</w:t>
+      </w:r>
+      <w:proofErr w:type="spellEnd"/>
+      <w:r>
+        <w:rPr>
+          <w:rFonts w:ascii="Times New Roman" w:hAnsi="Times New Roman" w:cs="Times New Roman"/>
+          <w:sz w:val="24"/>
+          <w:szCs w:val="24"/>
+        </w:rPr>
+        <w:t xml:space="preserve"> </w:t>
+      </w:r>
+      <w:proofErr w:type="spellStart"/>
+      <w:r>
+        <w:rPr>
+          <w:rFonts w:ascii="Times New Roman" w:hAnsi="Times New Roman" w:cs="Times New Roman"/>
+          <w:sz w:val="24"/>
+          <w:szCs w:val="24"/>
+        </w:rPr>
+        <w:t>dari</w:t>
+      </w:r>
+      <w:proofErr w:type="spellEnd"/>
+      <w:r>
+        <w:rPr>
+          <w:rFonts w:ascii="Times New Roman" w:hAnsi="Times New Roman" w:cs="Times New Roman"/>
+          <w:sz w:val="24"/>
+          <w:szCs w:val="24"/>
+        </w:rPr>
+        <w:t xml:space="preserve"> Model yang kami </w:t>
+      </w:r>
+      <w:proofErr w:type="spellStart"/>
+      <w:r>
+        <w:rPr>
+          <w:rFonts w:ascii="Times New Roman" w:hAnsi="Times New Roman" w:cs="Times New Roman"/>
+          <w:sz w:val="24"/>
+          <w:szCs w:val="24"/>
+        </w:rPr>
+        <w:t>buat</w:t>
+      </w:r>
+      <w:proofErr w:type="spellEnd"/>
+      <w:r>
+        <w:rPr>
+          <w:rFonts w:ascii="Times New Roman" w:hAnsi="Times New Roman" w:cs="Times New Roman"/>
+          <w:sz w:val="24"/>
+          <w:szCs w:val="24"/>
+        </w:rPr>
+        <w:t xml:space="preserve"> </w:t>
+      </w:r>
+      <w:proofErr w:type="spellStart"/>
+      <w:r>
+        <w:rPr>
+          <w:rFonts w:ascii="Times New Roman" w:hAnsi="Times New Roman" w:cs="Times New Roman"/>
+          <w:sz w:val="24"/>
+          <w:szCs w:val="24"/>
+        </w:rPr>
+        <w:t>menggunakan</w:t>
+      </w:r>
+      <w:proofErr w:type="spellEnd"/>
+      <w:r>
+        <w:rPr>
+          <w:rFonts w:ascii="Times New Roman" w:hAnsi="Times New Roman" w:cs="Times New Roman"/>
+          <w:sz w:val="24"/>
+          <w:szCs w:val="24"/>
+        </w:rPr>
+        <w:t xml:space="preserve"> Cross-Validation </w:t>
+      </w:r>
+      <w:proofErr w:type="spellStart"/>
+      <w:r>
+        <w:rPr>
+          <w:rFonts w:ascii="Times New Roman" w:hAnsi="Times New Roman" w:cs="Times New Roman"/>
+          <w:sz w:val="24"/>
+          <w:szCs w:val="24"/>
+        </w:rPr>
+        <w:t>dengan</w:t>
+      </w:r>
+      <w:proofErr w:type="spellEnd"/>
+      <w:r>
+        <w:rPr>
+          <w:rFonts w:ascii="Times New Roman" w:hAnsi="Times New Roman" w:cs="Times New Roman"/>
+          <w:sz w:val="24"/>
+          <w:szCs w:val="24"/>
+        </w:rPr>
+        <w:t xml:space="preserve"> K-Fold </w:t>
+      </w:r>
+      <w:proofErr w:type="spellStart"/>
+      <w:r>
+        <w:rPr>
+          <w:rFonts w:ascii="Times New Roman" w:hAnsi="Times New Roman" w:cs="Times New Roman"/>
+          <w:sz w:val="24"/>
+          <w:szCs w:val="24"/>
+        </w:rPr>
+        <w:t>dengan</w:t>
+      </w:r>
+      <w:proofErr w:type="spellEnd"/>
+      <w:r>
+        <w:rPr>
+          <w:rFonts w:ascii="Times New Roman" w:hAnsi="Times New Roman" w:cs="Times New Roman"/>
+          <w:sz w:val="24"/>
+          <w:szCs w:val="24"/>
+        </w:rPr>
+        <w:t xml:space="preserve"> k = 4 </w:t>
+      </w:r>
+      <w:proofErr w:type="spellStart"/>
+      <w:r>
+        <w:rPr>
+          <w:rFonts w:ascii="Times New Roman" w:hAnsi="Times New Roman" w:cs="Times New Roman"/>
+          <w:sz w:val="24"/>
+          <w:szCs w:val="24"/>
+        </w:rPr>
+        <w:t>untuk</w:t>
+      </w:r>
+      <w:proofErr w:type="spellEnd"/>
+      <w:r>
+        <w:rPr>
+          <w:rFonts w:ascii="Times New Roman" w:hAnsi="Times New Roman" w:cs="Times New Roman"/>
+          <w:sz w:val="24"/>
+          <w:szCs w:val="24"/>
+        </w:rPr>
+        <w:t xml:space="preserve"> </w:t>
+      </w:r>
+      <w:proofErr w:type="spellStart"/>
+      <w:r>
+        <w:rPr>
+          <w:rFonts w:ascii="Times New Roman" w:hAnsi="Times New Roman" w:cs="Times New Roman"/>
+          <w:sz w:val="24"/>
+          <w:szCs w:val="24"/>
+        </w:rPr>
+        <w:t>melihat</w:t>
+      </w:r>
+      <w:proofErr w:type="spellEnd"/>
+      <w:r>
+        <w:rPr>
+          <w:rFonts w:ascii="Times New Roman" w:hAnsi="Times New Roman" w:cs="Times New Roman"/>
+          <w:sz w:val="24"/>
+          <w:szCs w:val="24"/>
+        </w:rPr>
+        <w:t xml:space="preserve"> </w:t>
+      </w:r>
+      <w:proofErr w:type="spellStart"/>
+      <w:r>
+        <w:rPr>
+          <w:rFonts w:ascii="Times New Roman" w:hAnsi="Times New Roman" w:cs="Times New Roman"/>
+          <w:sz w:val="24"/>
+          <w:szCs w:val="24"/>
+        </w:rPr>
+        <w:t>apakah</w:t>
+      </w:r>
+      <w:proofErr w:type="spellEnd"/>
+      <w:r>
+        <w:rPr>
+          <w:rFonts w:ascii="Times New Roman" w:hAnsi="Times New Roman" w:cs="Times New Roman"/>
+          <w:sz w:val="24"/>
+          <w:szCs w:val="24"/>
+        </w:rPr>
+        <w:t xml:space="preserve"> Model yang </w:t>
+      </w:r>
+      <w:proofErr w:type="spellStart"/>
+      <w:r>
+        <w:rPr>
+          <w:rFonts w:ascii="Times New Roman" w:hAnsi="Times New Roman" w:cs="Times New Roman"/>
+          <w:sz w:val="24"/>
+          <w:szCs w:val="24"/>
+        </w:rPr>
+        <w:t>dibuat</w:t>
+      </w:r>
+      <w:proofErr w:type="spellEnd"/>
+      <w:r>
+        <w:rPr>
+          <w:rFonts w:ascii="Times New Roman" w:hAnsi="Times New Roman" w:cs="Times New Roman"/>
+          <w:sz w:val="24"/>
+          <w:szCs w:val="24"/>
+        </w:rPr>
+        <w:t xml:space="preserve"> Overfitting </w:t>
+      </w:r>
+      <w:proofErr w:type="spellStart"/>
+      <w:r>
+        <w:rPr>
+          <w:rFonts w:ascii="Times New Roman" w:hAnsi="Times New Roman" w:cs="Times New Roman"/>
+          <w:sz w:val="24"/>
+          <w:szCs w:val="24"/>
+        </w:rPr>
+        <w:t>atau</w:t>
+      </w:r>
+      <w:proofErr w:type="spellEnd"/>
+      <w:r>
+        <w:rPr>
+          <w:rFonts w:ascii="Times New Roman" w:hAnsi="Times New Roman" w:cs="Times New Roman"/>
+          <w:sz w:val="24"/>
+          <w:szCs w:val="24"/>
+        </w:rPr>
+        <w:t xml:space="preserve"> </w:t>
+      </w:r>
+      <w:proofErr w:type="spellStart"/>
+      <w:r>
+        <w:rPr>
+          <w:rFonts w:ascii="Times New Roman" w:hAnsi="Times New Roman" w:cs="Times New Roman"/>
+          <w:sz w:val="24"/>
+          <w:szCs w:val="24"/>
+        </w:rPr>
+        <w:t>tidak</w:t>
       </w:r>
       <w:proofErr w:type="spellEnd"/>
       <w:r>
@@ -2356,15 +2420,7 @@
           <w:sz w:val="24"/>
           <w:szCs w:val="24"/>
         </w:rPr>
-        <w:t xml:space="preserve">, </w:t>
-      </w:r>
-      <w:r>
-        <w:rPr>
-          <w:rFonts w:ascii="Times New Roman" w:hAnsi="Times New Roman" w:cs="Times New Roman"/>
-          <w:sz w:val="24"/>
-          <w:szCs w:val="24"/>
-        </w:rPr>
-        <w:t xml:space="preserve">rata-rata </w:t>
+        <w:t xml:space="preserve">, rata-rata </w:t>
       </w:r>
       <w:proofErr w:type="spellStart"/>
       <w:r>
@@ -2454,15 +2510,7 @@
           <w:sz w:val="24"/>
           <w:szCs w:val="24"/>
         </w:rPr>
-        <w:t xml:space="preserve"> </w:t>
-      </w:r>
-      <w:r>
-        <w:rPr>
-          <w:rFonts w:ascii="Times New Roman" w:hAnsi="Times New Roman" w:cs="Times New Roman"/>
-          <w:sz w:val="24"/>
-          <w:szCs w:val="24"/>
-        </w:rPr>
-        <w:t xml:space="preserve">95%, </w:t>
+        <w:t xml:space="preserve"> 95%, </w:t>
       </w:r>
       <w:proofErr w:type="spellStart"/>
       <w:r>
@@ -2699,7 +2747,7 @@
           <w:noProof/>
         </w:rPr>
         <w:drawing>
-          <wp:inline distT="0" distB="0" distL="0" distR="0" wp14:anchorId="397CD84B" wp14:editId="058288CC">
+          <wp:inline distT="0" distB="0" distL="0" distR="0" wp14:anchorId="75FC5F26" wp14:editId="6DDB3A06">
             <wp:extent cx="4371975" cy="809625"/>
             <wp:effectExtent l="0" t="0" r="9525" b="9525"/>
             <wp:docPr id="1" name="Picture 1"/>
@@ -3051,6 +3099,7 @@
           <w:sz w:val="24"/>
           <w:szCs w:val="24"/>
         </w:rPr>
+        <w:lastRenderedPageBreak/>
         <w:t>tetapi</w:t>
       </w:r>
       <w:proofErr w:type="spellEnd"/>
@@ -3357,7 +3406,6 @@
           <w:sz w:val="24"/>
           <w:szCs w:val="24"/>
         </w:rPr>
-        <w:lastRenderedPageBreak/>
         <w:t>karena</w:t>
       </w:r>
       <w:proofErr w:type="spellEnd"/>
@@ -3925,9 +3973,888 @@
           <w:sz w:val="24"/>
           <w:szCs w:val="24"/>
         </w:rPr>
-        <w:t>.</w:t>
+        <w:t xml:space="preserve">, </w:t>
+      </w:r>
+      <w:proofErr w:type="spellStart"/>
+      <w:r>
+        <w:rPr>
+          <w:rFonts w:ascii="Times New Roman" w:hAnsi="Times New Roman" w:cs="Times New Roman"/>
+          <w:sz w:val="24"/>
+          <w:szCs w:val="24"/>
+        </w:rPr>
+        <w:t>akan</w:t>
+      </w:r>
+      <w:proofErr w:type="spellEnd"/>
+      <w:r>
+        <w:rPr>
+          <w:rFonts w:ascii="Times New Roman" w:hAnsi="Times New Roman" w:cs="Times New Roman"/>
+          <w:sz w:val="24"/>
+          <w:szCs w:val="24"/>
+        </w:rPr>
+        <w:t xml:space="preserve"> </w:t>
+      </w:r>
+      <w:proofErr w:type="spellStart"/>
+      <w:r>
+        <w:rPr>
+          <w:rFonts w:ascii="Times New Roman" w:hAnsi="Times New Roman" w:cs="Times New Roman"/>
+          <w:sz w:val="24"/>
+          <w:szCs w:val="24"/>
+        </w:rPr>
+        <w:t>tetapi</w:t>
+      </w:r>
+      <w:proofErr w:type="spellEnd"/>
+      <w:r>
+        <w:rPr>
+          <w:rFonts w:ascii="Times New Roman" w:hAnsi="Times New Roman" w:cs="Times New Roman"/>
+          <w:sz w:val="24"/>
+          <w:szCs w:val="24"/>
+        </w:rPr>
+        <w:t xml:space="preserve">, model Multinomial NB yang kami  </w:t>
+      </w:r>
+      <w:proofErr w:type="spellStart"/>
+      <w:r>
+        <w:rPr>
+          <w:rFonts w:ascii="Times New Roman" w:hAnsi="Times New Roman" w:cs="Times New Roman"/>
+          <w:sz w:val="24"/>
+          <w:szCs w:val="24"/>
+        </w:rPr>
+        <w:t>buat</w:t>
+      </w:r>
+      <w:proofErr w:type="spellEnd"/>
+      <w:r>
+        <w:rPr>
+          <w:rFonts w:ascii="Times New Roman" w:hAnsi="Times New Roman" w:cs="Times New Roman"/>
+          <w:sz w:val="24"/>
+          <w:szCs w:val="24"/>
+        </w:rPr>
+        <w:t xml:space="preserve"> </w:t>
+      </w:r>
+      <w:proofErr w:type="spellStart"/>
+      <w:r>
+        <w:rPr>
+          <w:rFonts w:ascii="Times New Roman" w:hAnsi="Times New Roman" w:cs="Times New Roman"/>
+          <w:sz w:val="24"/>
+          <w:szCs w:val="24"/>
+        </w:rPr>
+        <w:t>kemungkinan</w:t>
+      </w:r>
+      <w:proofErr w:type="spellEnd"/>
+      <w:r>
+        <w:rPr>
+          <w:rFonts w:ascii="Times New Roman" w:hAnsi="Times New Roman" w:cs="Times New Roman"/>
+          <w:sz w:val="24"/>
+          <w:szCs w:val="24"/>
+        </w:rPr>
+        <w:t xml:space="preserve"> </w:t>
+      </w:r>
+      <w:proofErr w:type="spellStart"/>
+      <w:r>
+        <w:rPr>
+          <w:rFonts w:ascii="Times New Roman" w:hAnsi="Times New Roman" w:cs="Times New Roman"/>
+          <w:sz w:val="24"/>
+          <w:szCs w:val="24"/>
+        </w:rPr>
+        <w:t>memiliki</w:t>
+      </w:r>
+      <w:proofErr w:type="spellEnd"/>
+      <w:r>
+        <w:rPr>
+          <w:rFonts w:ascii="Times New Roman" w:hAnsi="Times New Roman" w:cs="Times New Roman"/>
+          <w:sz w:val="24"/>
+          <w:szCs w:val="24"/>
+        </w:rPr>
+        <w:t xml:space="preserve"> Overfitting, </w:t>
+      </w:r>
+      <w:proofErr w:type="spellStart"/>
+      <w:r>
+        <w:rPr>
+          <w:rFonts w:ascii="Times New Roman" w:hAnsi="Times New Roman" w:cs="Times New Roman"/>
+          <w:sz w:val="24"/>
+          <w:szCs w:val="24"/>
+        </w:rPr>
+        <w:t>karena</w:t>
+      </w:r>
+      <w:proofErr w:type="spellEnd"/>
+      <w:r>
+        <w:rPr>
+          <w:rFonts w:ascii="Times New Roman" w:hAnsi="Times New Roman" w:cs="Times New Roman"/>
+          <w:sz w:val="24"/>
+          <w:szCs w:val="24"/>
+        </w:rPr>
+        <w:t xml:space="preserve"> Cross-Validation score yang </w:t>
+      </w:r>
+      <w:proofErr w:type="spellStart"/>
+      <w:r>
+        <w:rPr>
+          <w:rFonts w:ascii="Times New Roman" w:hAnsi="Times New Roman" w:cs="Times New Roman"/>
+          <w:sz w:val="24"/>
+          <w:szCs w:val="24"/>
+        </w:rPr>
+        <w:t>dimiliki</w:t>
+      </w:r>
+      <w:proofErr w:type="spellEnd"/>
+      <w:r>
+        <w:rPr>
+          <w:rFonts w:ascii="Times New Roman" w:hAnsi="Times New Roman" w:cs="Times New Roman"/>
+          <w:sz w:val="24"/>
+          <w:szCs w:val="24"/>
+        </w:rPr>
+        <w:t xml:space="preserve"> </w:t>
+      </w:r>
+      <w:proofErr w:type="spellStart"/>
+      <w:r>
+        <w:rPr>
+          <w:rFonts w:ascii="Times New Roman" w:hAnsi="Times New Roman" w:cs="Times New Roman"/>
+          <w:sz w:val="24"/>
+          <w:szCs w:val="24"/>
+        </w:rPr>
+        <w:t>ada</w:t>
+      </w:r>
+      <w:proofErr w:type="spellEnd"/>
+      <w:r>
+        <w:rPr>
+          <w:rFonts w:ascii="Times New Roman" w:hAnsi="Times New Roman" w:cs="Times New Roman"/>
+          <w:sz w:val="24"/>
+          <w:szCs w:val="24"/>
+        </w:rPr>
+        <w:t xml:space="preserve"> di </w:t>
+      </w:r>
+      <w:proofErr w:type="spellStart"/>
+      <w:r>
+        <w:rPr>
+          <w:rFonts w:ascii="Times New Roman" w:hAnsi="Times New Roman" w:cs="Times New Roman"/>
+          <w:sz w:val="24"/>
+          <w:szCs w:val="24"/>
+        </w:rPr>
+        <w:t>sekitar</w:t>
+      </w:r>
+      <w:proofErr w:type="spellEnd"/>
+      <w:r>
+        <w:rPr>
+          <w:rFonts w:ascii="Times New Roman" w:hAnsi="Times New Roman" w:cs="Times New Roman"/>
+          <w:sz w:val="24"/>
+          <w:szCs w:val="24"/>
+        </w:rPr>
+        <w:t xml:space="preserve"> 93~%, </w:t>
+      </w:r>
+      <w:proofErr w:type="spellStart"/>
+      <w:r>
+        <w:rPr>
+          <w:rFonts w:ascii="Times New Roman" w:hAnsi="Times New Roman" w:cs="Times New Roman"/>
+          <w:sz w:val="24"/>
+          <w:szCs w:val="24"/>
+        </w:rPr>
+        <w:t>sehingga</w:t>
+      </w:r>
+      <w:proofErr w:type="spellEnd"/>
+      <w:r>
+        <w:rPr>
+          <w:rFonts w:ascii="Times New Roman" w:hAnsi="Times New Roman" w:cs="Times New Roman"/>
+          <w:sz w:val="24"/>
+          <w:szCs w:val="24"/>
+        </w:rPr>
+        <w:t xml:space="preserve"> </w:t>
+      </w:r>
+      <w:proofErr w:type="spellStart"/>
+      <w:r>
+        <w:rPr>
+          <w:rFonts w:ascii="Times New Roman" w:hAnsi="Times New Roman" w:cs="Times New Roman"/>
+          <w:sz w:val="24"/>
+          <w:szCs w:val="24"/>
+        </w:rPr>
+        <w:t>akurasi</w:t>
+      </w:r>
+      <w:proofErr w:type="spellEnd"/>
+      <w:r>
+        <w:rPr>
+          <w:rFonts w:ascii="Times New Roman" w:hAnsi="Times New Roman" w:cs="Times New Roman"/>
+          <w:sz w:val="24"/>
+          <w:szCs w:val="24"/>
+        </w:rPr>
+        <w:t xml:space="preserve"> </w:t>
+      </w:r>
+      <w:proofErr w:type="spellStart"/>
+      <w:r>
+        <w:rPr>
+          <w:rFonts w:ascii="Times New Roman" w:hAnsi="Times New Roman" w:cs="Times New Roman"/>
+          <w:sz w:val="24"/>
+          <w:szCs w:val="24"/>
+        </w:rPr>
+        <w:t>sebenarnya</w:t>
+      </w:r>
+      <w:proofErr w:type="spellEnd"/>
+      <w:r>
+        <w:rPr>
+          <w:rFonts w:ascii="Times New Roman" w:hAnsi="Times New Roman" w:cs="Times New Roman"/>
+          <w:sz w:val="24"/>
+          <w:szCs w:val="24"/>
+        </w:rPr>
+        <w:t xml:space="preserve"> </w:t>
+      </w:r>
+      <w:proofErr w:type="spellStart"/>
+      <w:r>
+        <w:rPr>
+          <w:rFonts w:ascii="Times New Roman" w:hAnsi="Times New Roman" w:cs="Times New Roman"/>
+          <w:sz w:val="24"/>
+          <w:szCs w:val="24"/>
+        </w:rPr>
+        <w:t>seharusnya</w:t>
+      </w:r>
+      <w:proofErr w:type="spellEnd"/>
+      <w:r>
+        <w:rPr>
+          <w:rFonts w:ascii="Times New Roman" w:hAnsi="Times New Roman" w:cs="Times New Roman"/>
+          <w:sz w:val="24"/>
+          <w:szCs w:val="24"/>
+        </w:rPr>
+        <w:t xml:space="preserve"> </w:t>
+      </w:r>
+      <w:proofErr w:type="spellStart"/>
+      <w:r>
+        <w:rPr>
+          <w:rFonts w:ascii="Times New Roman" w:hAnsi="Times New Roman" w:cs="Times New Roman"/>
+          <w:sz w:val="24"/>
+          <w:szCs w:val="24"/>
+        </w:rPr>
+        <w:t>berada</w:t>
+      </w:r>
+      <w:proofErr w:type="spellEnd"/>
+      <w:r>
+        <w:rPr>
+          <w:rFonts w:ascii="Times New Roman" w:hAnsi="Times New Roman" w:cs="Times New Roman"/>
+          <w:sz w:val="24"/>
+          <w:szCs w:val="24"/>
+        </w:rPr>
+        <w:t xml:space="preserve"> di </w:t>
+      </w:r>
+      <w:proofErr w:type="spellStart"/>
+      <w:r>
+        <w:rPr>
+          <w:rFonts w:ascii="Times New Roman" w:hAnsi="Times New Roman" w:cs="Times New Roman"/>
+          <w:sz w:val="24"/>
+          <w:szCs w:val="24"/>
+        </w:rPr>
+        <w:t>sekitar</w:t>
+      </w:r>
+      <w:proofErr w:type="spellEnd"/>
+      <w:r>
+        <w:rPr>
+          <w:rFonts w:ascii="Times New Roman" w:hAnsi="Times New Roman" w:cs="Times New Roman"/>
+          <w:sz w:val="24"/>
+          <w:szCs w:val="24"/>
+        </w:rPr>
+        <w:t xml:space="preserve"> 93%. </w:t>
       </w:r>
     </w:p>
+    <w:p>
+      <w:pPr>
+        <w:tabs>
+          <w:tab w:val="left" w:pos="6060"/>
+        </w:tabs>
+        <w:spacing w:after="0" w:line="276" w:lineRule="auto"/>
+        <w:jc w:val="both"/>
+        <w:rPr>
+          <w:rFonts w:ascii="Times New Roman" w:hAnsi="Times New Roman" w:cs="Times New Roman"/>
+          <w:sz w:val="24"/>
+          <w:szCs w:val="24"/>
+        </w:rPr>
+      </w:pPr>
+      <w:r>
+        <w:rPr>
+          <w:noProof/>
+        </w:rPr>
+        <w:drawing>
+          <wp:inline distT="0" distB="0" distL="0" distR="0" wp14:anchorId="0E4DF6E3" wp14:editId="60051BEF">
+            <wp:extent cx="4343400" cy="561975"/>
+            <wp:effectExtent l="0" t="0" r="0" b="9525"/>
+            <wp:docPr id="2" name="Picture 2"/>
+            <wp:cNvGraphicFramePr>
+              <a:graphicFrameLocks xmlns:a="http://schemas.openxmlformats.org/drawingml/2006/main" noChangeAspect="1"/>
+            </wp:cNvGraphicFramePr>
+            <a:graphic xmlns:a="http://schemas.openxmlformats.org/drawingml/2006/main">
+              <a:graphicData uri="http://schemas.openxmlformats.org/drawingml/2006/picture">
+                <pic:pic xmlns:pic="http://schemas.openxmlformats.org/drawingml/2006/picture">
+                  <pic:nvPicPr>
+                    <pic:cNvPr id="1" name=""/>
+                    <pic:cNvPicPr/>
+                  </pic:nvPicPr>
+                  <pic:blipFill>
+                    <a:blip r:embed="rId5"/>
+                    <a:stretch>
+                      <a:fillRect/>
+                    </a:stretch>
+                  </pic:blipFill>
+                  <pic:spPr>
+                    <a:xfrm>
+                      <a:off x="0" y="0"/>
+                      <a:ext cx="4343400" cy="561975"/>
+                    </a:xfrm>
+                    <a:prstGeom prst="rect">
+                      <a:avLst/>
+                    </a:prstGeom>
+                  </pic:spPr>
+                </pic:pic>
+              </a:graphicData>
+            </a:graphic>
+          </wp:inline>
+        </w:drawing>
+      </w:r>
+    </w:p>
+    <w:p>
+      <w:pPr>
+        <w:tabs>
+          <w:tab w:val="left" w:pos="6060"/>
+        </w:tabs>
+        <w:spacing w:after="0" w:line="276" w:lineRule="auto"/>
+        <w:jc w:val="both"/>
+        <w:rPr>
+          <w:rFonts w:ascii="Times New Roman" w:hAnsi="Times New Roman" w:cs="Times New Roman"/>
+          <w:sz w:val="24"/>
+          <w:szCs w:val="24"/>
+        </w:rPr>
+      </w:pPr>
+      <w:proofErr w:type="spellStart"/>
+      <w:r>
+        <w:rPr>
+          <w:rFonts w:ascii="Times New Roman" w:hAnsi="Times New Roman" w:cs="Times New Roman"/>
+          <w:sz w:val="24"/>
+          <w:szCs w:val="24"/>
+        </w:rPr>
+        <w:t>Untuk</w:t>
+      </w:r>
+      <w:proofErr w:type="spellEnd"/>
+      <w:r>
+        <w:rPr>
+          <w:rFonts w:ascii="Times New Roman" w:hAnsi="Times New Roman" w:cs="Times New Roman"/>
+          <w:sz w:val="24"/>
+          <w:szCs w:val="24"/>
+        </w:rPr>
+        <w:t xml:space="preserve"> model </w:t>
+      </w:r>
+      <w:proofErr w:type="spellStart"/>
+      <w:r>
+        <w:rPr>
+          <w:rFonts w:ascii="Times New Roman" w:hAnsi="Times New Roman" w:cs="Times New Roman"/>
+          <w:sz w:val="24"/>
+          <w:szCs w:val="24"/>
+        </w:rPr>
+        <w:t>lainnya</w:t>
+      </w:r>
+      <w:proofErr w:type="spellEnd"/>
+      <w:r>
+        <w:rPr>
+          <w:rFonts w:ascii="Times New Roman" w:hAnsi="Times New Roman" w:cs="Times New Roman"/>
+          <w:sz w:val="24"/>
+          <w:szCs w:val="24"/>
+        </w:rPr>
+        <w:t xml:space="preserve">, </w:t>
+      </w:r>
+      <w:proofErr w:type="spellStart"/>
+      <w:r>
+        <w:rPr>
+          <w:rFonts w:ascii="Times New Roman" w:hAnsi="Times New Roman" w:cs="Times New Roman"/>
+          <w:sz w:val="24"/>
+          <w:szCs w:val="24"/>
+        </w:rPr>
+        <w:t>yaitu</w:t>
+      </w:r>
+      <w:proofErr w:type="spellEnd"/>
+      <w:r>
+        <w:rPr>
+          <w:rFonts w:ascii="Times New Roman" w:hAnsi="Times New Roman" w:cs="Times New Roman"/>
+          <w:sz w:val="24"/>
+          <w:szCs w:val="24"/>
+        </w:rPr>
+        <w:t xml:space="preserve"> SVM dan MLP, </w:t>
+      </w:r>
+      <w:proofErr w:type="spellStart"/>
+      <w:r>
+        <w:rPr>
+          <w:rFonts w:ascii="Times New Roman" w:hAnsi="Times New Roman" w:cs="Times New Roman"/>
+          <w:sz w:val="24"/>
+          <w:szCs w:val="24"/>
+        </w:rPr>
+        <w:t>memiliki</w:t>
+      </w:r>
+      <w:proofErr w:type="spellEnd"/>
+      <w:r>
+        <w:rPr>
+          <w:rFonts w:ascii="Times New Roman" w:hAnsi="Times New Roman" w:cs="Times New Roman"/>
+          <w:sz w:val="24"/>
+          <w:szCs w:val="24"/>
+        </w:rPr>
+        <w:t xml:space="preserve"> Cross-Validation score yang </w:t>
+      </w:r>
+      <w:proofErr w:type="spellStart"/>
+      <w:r>
+        <w:rPr>
+          <w:rFonts w:ascii="Times New Roman" w:hAnsi="Times New Roman" w:cs="Times New Roman"/>
+          <w:sz w:val="24"/>
+          <w:szCs w:val="24"/>
+        </w:rPr>
+        <w:t>cukup</w:t>
+      </w:r>
+      <w:proofErr w:type="spellEnd"/>
+      <w:r>
+        <w:rPr>
+          <w:rFonts w:ascii="Times New Roman" w:hAnsi="Times New Roman" w:cs="Times New Roman"/>
+          <w:sz w:val="24"/>
+          <w:szCs w:val="24"/>
+        </w:rPr>
+        <w:t xml:space="preserve"> </w:t>
+      </w:r>
+      <w:proofErr w:type="spellStart"/>
+      <w:r>
+        <w:rPr>
+          <w:rFonts w:ascii="Times New Roman" w:hAnsi="Times New Roman" w:cs="Times New Roman"/>
+          <w:sz w:val="24"/>
+          <w:szCs w:val="24"/>
+        </w:rPr>
+        <w:t>stabil</w:t>
+      </w:r>
+      <w:proofErr w:type="spellEnd"/>
+      <w:r>
+        <w:rPr>
+          <w:rFonts w:ascii="Times New Roman" w:hAnsi="Times New Roman" w:cs="Times New Roman"/>
+          <w:sz w:val="24"/>
+          <w:szCs w:val="24"/>
+        </w:rPr>
+        <w:t xml:space="preserve"> </w:t>
+      </w:r>
+      <w:proofErr w:type="spellStart"/>
+      <w:r>
+        <w:rPr>
+          <w:rFonts w:ascii="Times New Roman" w:hAnsi="Times New Roman" w:cs="Times New Roman"/>
+          <w:sz w:val="24"/>
+          <w:szCs w:val="24"/>
+        </w:rPr>
+        <w:t>yaitu</w:t>
+      </w:r>
+      <w:proofErr w:type="spellEnd"/>
+      <w:r>
+        <w:rPr>
+          <w:rFonts w:ascii="Times New Roman" w:hAnsi="Times New Roman" w:cs="Times New Roman"/>
+          <w:sz w:val="24"/>
+          <w:szCs w:val="24"/>
+        </w:rPr>
+        <w:t xml:space="preserve"> </w:t>
+      </w:r>
+      <w:proofErr w:type="spellStart"/>
+      <w:r>
+        <w:rPr>
+          <w:rFonts w:ascii="Times New Roman" w:hAnsi="Times New Roman" w:cs="Times New Roman"/>
+          <w:sz w:val="24"/>
+          <w:szCs w:val="24"/>
+        </w:rPr>
+        <w:t>memang</w:t>
+      </w:r>
+      <w:proofErr w:type="spellEnd"/>
+      <w:r>
+        <w:rPr>
+          <w:rFonts w:ascii="Times New Roman" w:hAnsi="Times New Roman" w:cs="Times New Roman"/>
+          <w:sz w:val="24"/>
+          <w:szCs w:val="24"/>
+        </w:rPr>
+        <w:t xml:space="preserve"> di </w:t>
+      </w:r>
+      <w:proofErr w:type="spellStart"/>
+      <w:r>
+        <w:rPr>
+          <w:rFonts w:ascii="Times New Roman" w:hAnsi="Times New Roman" w:cs="Times New Roman"/>
+          <w:sz w:val="24"/>
+          <w:szCs w:val="24"/>
+        </w:rPr>
+        <w:t>sekitar</w:t>
+      </w:r>
+      <w:proofErr w:type="spellEnd"/>
+      <w:r>
+        <w:rPr>
+          <w:rFonts w:ascii="Times New Roman" w:hAnsi="Times New Roman" w:cs="Times New Roman"/>
+          <w:sz w:val="24"/>
+          <w:szCs w:val="24"/>
+        </w:rPr>
+        <w:t xml:space="preserve"> 96% dan 97%. </w:t>
+      </w:r>
+      <w:proofErr w:type="spellStart"/>
+      <w:r>
+        <w:rPr>
+          <w:rFonts w:ascii="Times New Roman" w:hAnsi="Times New Roman" w:cs="Times New Roman"/>
+          <w:sz w:val="24"/>
+          <w:szCs w:val="24"/>
+        </w:rPr>
+        <w:t>Sehingga</w:t>
+      </w:r>
+      <w:proofErr w:type="spellEnd"/>
+      <w:r>
+        <w:rPr>
+          <w:rFonts w:ascii="Times New Roman" w:hAnsi="Times New Roman" w:cs="Times New Roman"/>
+          <w:sz w:val="24"/>
+          <w:szCs w:val="24"/>
+        </w:rPr>
+        <w:t xml:space="preserve"> model yang paling </w:t>
+      </w:r>
+      <w:proofErr w:type="spellStart"/>
+      <w:r>
+        <w:rPr>
+          <w:rFonts w:ascii="Times New Roman" w:hAnsi="Times New Roman" w:cs="Times New Roman"/>
+          <w:sz w:val="24"/>
+          <w:szCs w:val="24"/>
+        </w:rPr>
+        <w:t>cocok</w:t>
+      </w:r>
+      <w:proofErr w:type="spellEnd"/>
+      <w:r>
+        <w:rPr>
+          <w:rFonts w:ascii="Times New Roman" w:hAnsi="Times New Roman" w:cs="Times New Roman"/>
+          <w:sz w:val="24"/>
+          <w:szCs w:val="24"/>
+        </w:rPr>
+        <w:t xml:space="preserve"> </w:t>
+      </w:r>
+      <w:proofErr w:type="spellStart"/>
+      <w:r>
+        <w:rPr>
+          <w:rFonts w:ascii="Times New Roman" w:hAnsi="Times New Roman" w:cs="Times New Roman"/>
+          <w:sz w:val="24"/>
+          <w:szCs w:val="24"/>
+        </w:rPr>
+        <w:t>menurut</w:t>
+      </w:r>
+      <w:proofErr w:type="spellEnd"/>
+      <w:r>
+        <w:rPr>
+          <w:rFonts w:ascii="Times New Roman" w:hAnsi="Times New Roman" w:cs="Times New Roman"/>
+          <w:sz w:val="24"/>
+          <w:szCs w:val="24"/>
+        </w:rPr>
+        <w:t xml:space="preserve"> kami </w:t>
+      </w:r>
+      <w:proofErr w:type="spellStart"/>
+      <w:r>
+        <w:rPr>
+          <w:rFonts w:ascii="Times New Roman" w:hAnsi="Times New Roman" w:cs="Times New Roman"/>
+          <w:sz w:val="24"/>
+          <w:szCs w:val="24"/>
+        </w:rPr>
+        <w:t>digunakan</w:t>
+      </w:r>
+      <w:proofErr w:type="spellEnd"/>
+      <w:r>
+        <w:rPr>
+          <w:rFonts w:ascii="Times New Roman" w:hAnsi="Times New Roman" w:cs="Times New Roman"/>
+          <w:sz w:val="24"/>
+          <w:szCs w:val="24"/>
+        </w:rPr>
+        <w:t xml:space="preserve"> </w:t>
+      </w:r>
+      <w:proofErr w:type="spellStart"/>
+      <w:r>
+        <w:rPr>
+          <w:rFonts w:ascii="Times New Roman" w:hAnsi="Times New Roman" w:cs="Times New Roman"/>
+          <w:sz w:val="24"/>
+          <w:szCs w:val="24"/>
+        </w:rPr>
+        <w:t>untuk</w:t>
+      </w:r>
+      <w:proofErr w:type="spellEnd"/>
+      <w:r>
+        <w:rPr>
+          <w:rFonts w:ascii="Times New Roman" w:hAnsi="Times New Roman" w:cs="Times New Roman"/>
+          <w:sz w:val="24"/>
+          <w:szCs w:val="24"/>
+        </w:rPr>
+        <w:t xml:space="preserve"> </w:t>
+      </w:r>
+      <w:proofErr w:type="spellStart"/>
+      <w:r>
+        <w:rPr>
+          <w:rFonts w:ascii="Times New Roman" w:hAnsi="Times New Roman" w:cs="Times New Roman"/>
+          <w:sz w:val="24"/>
+          <w:szCs w:val="24"/>
+        </w:rPr>
+        <w:t>keperluan</w:t>
+      </w:r>
+      <w:proofErr w:type="spellEnd"/>
+      <w:r>
+        <w:rPr>
+          <w:rFonts w:ascii="Times New Roman" w:hAnsi="Times New Roman" w:cs="Times New Roman"/>
+          <w:sz w:val="24"/>
+          <w:szCs w:val="24"/>
+        </w:rPr>
+        <w:t xml:space="preserve"> </w:t>
+      </w:r>
+      <w:proofErr w:type="spellStart"/>
+      <w:r>
+        <w:rPr>
+          <w:rFonts w:ascii="Times New Roman" w:hAnsi="Times New Roman" w:cs="Times New Roman"/>
+          <w:sz w:val="24"/>
+          <w:szCs w:val="24"/>
+        </w:rPr>
+        <w:t>sehari-hari</w:t>
+      </w:r>
+      <w:proofErr w:type="spellEnd"/>
+      <w:r>
+        <w:rPr>
+          <w:rFonts w:ascii="Times New Roman" w:hAnsi="Times New Roman" w:cs="Times New Roman"/>
+          <w:sz w:val="24"/>
+          <w:szCs w:val="24"/>
+        </w:rPr>
+        <w:t xml:space="preserve"> </w:t>
+      </w:r>
+      <w:proofErr w:type="spellStart"/>
+      <w:r>
+        <w:rPr>
+          <w:rFonts w:ascii="Times New Roman" w:hAnsi="Times New Roman" w:cs="Times New Roman"/>
+          <w:sz w:val="24"/>
+          <w:szCs w:val="24"/>
+        </w:rPr>
+        <w:t>adalah</w:t>
+      </w:r>
+      <w:proofErr w:type="spellEnd"/>
+      <w:r>
+        <w:rPr>
+          <w:rFonts w:ascii="Times New Roman" w:hAnsi="Times New Roman" w:cs="Times New Roman"/>
+          <w:sz w:val="24"/>
+          <w:szCs w:val="24"/>
+        </w:rPr>
+        <w:t xml:space="preserve"> SVM, </w:t>
+      </w:r>
+      <w:proofErr w:type="spellStart"/>
+      <w:r>
+        <w:rPr>
+          <w:rFonts w:ascii="Times New Roman" w:hAnsi="Times New Roman" w:cs="Times New Roman"/>
+          <w:sz w:val="24"/>
+          <w:szCs w:val="24"/>
+        </w:rPr>
+        <w:t>karena</w:t>
+      </w:r>
+      <w:proofErr w:type="spellEnd"/>
+      <w:r>
+        <w:rPr>
+          <w:rFonts w:ascii="Times New Roman" w:hAnsi="Times New Roman" w:cs="Times New Roman"/>
+          <w:sz w:val="24"/>
+          <w:szCs w:val="24"/>
+        </w:rPr>
+        <w:t xml:space="preserve"> proses yang </w:t>
+      </w:r>
+      <w:proofErr w:type="spellStart"/>
+      <w:r>
+        <w:rPr>
+          <w:rFonts w:ascii="Times New Roman" w:hAnsi="Times New Roman" w:cs="Times New Roman"/>
+          <w:sz w:val="24"/>
+          <w:szCs w:val="24"/>
+        </w:rPr>
+        <w:t>cepat</w:t>
+      </w:r>
+      <w:proofErr w:type="spellEnd"/>
+      <w:r>
+        <w:rPr>
+          <w:rFonts w:ascii="Times New Roman" w:hAnsi="Times New Roman" w:cs="Times New Roman"/>
+          <w:sz w:val="24"/>
+          <w:szCs w:val="24"/>
+        </w:rPr>
+        <w:t xml:space="preserve"> dan </w:t>
+      </w:r>
+      <w:proofErr w:type="spellStart"/>
+      <w:r>
+        <w:rPr>
+          <w:rFonts w:ascii="Times New Roman" w:hAnsi="Times New Roman" w:cs="Times New Roman"/>
+          <w:sz w:val="24"/>
+          <w:szCs w:val="24"/>
+        </w:rPr>
+        <w:t>akurasi</w:t>
+      </w:r>
+      <w:proofErr w:type="spellEnd"/>
+      <w:r>
+        <w:rPr>
+          <w:rFonts w:ascii="Times New Roman" w:hAnsi="Times New Roman" w:cs="Times New Roman"/>
+          <w:sz w:val="24"/>
+          <w:szCs w:val="24"/>
+        </w:rPr>
+        <w:t xml:space="preserve"> yang </w:t>
+      </w:r>
+      <w:proofErr w:type="spellStart"/>
+      <w:r>
+        <w:rPr>
+          <w:rFonts w:ascii="Times New Roman" w:hAnsi="Times New Roman" w:cs="Times New Roman"/>
+          <w:sz w:val="24"/>
+          <w:szCs w:val="24"/>
+        </w:rPr>
+        <w:t>kurang</w:t>
+      </w:r>
+      <w:proofErr w:type="spellEnd"/>
+      <w:r>
+        <w:rPr>
+          <w:rFonts w:ascii="Times New Roman" w:hAnsi="Times New Roman" w:cs="Times New Roman"/>
+          <w:sz w:val="24"/>
+          <w:szCs w:val="24"/>
+        </w:rPr>
+        <w:t xml:space="preserve"> </w:t>
+      </w:r>
+      <w:proofErr w:type="spellStart"/>
+      <w:r>
+        <w:rPr>
+          <w:rFonts w:ascii="Times New Roman" w:hAnsi="Times New Roman" w:cs="Times New Roman"/>
+          <w:sz w:val="24"/>
+          <w:szCs w:val="24"/>
+        </w:rPr>
+        <w:t>lebih</w:t>
+      </w:r>
+      <w:proofErr w:type="spellEnd"/>
+      <w:r>
+        <w:rPr>
+          <w:rFonts w:ascii="Times New Roman" w:hAnsi="Times New Roman" w:cs="Times New Roman"/>
+          <w:sz w:val="24"/>
+          <w:szCs w:val="24"/>
+        </w:rPr>
+        <w:t xml:space="preserve"> </w:t>
+      </w:r>
+      <w:proofErr w:type="spellStart"/>
+      <w:r>
+        <w:rPr>
+          <w:rFonts w:ascii="Times New Roman" w:hAnsi="Times New Roman" w:cs="Times New Roman"/>
+          <w:sz w:val="24"/>
+          <w:szCs w:val="24"/>
+        </w:rPr>
+        <w:t>sama</w:t>
+      </w:r>
+      <w:proofErr w:type="spellEnd"/>
+      <w:r>
+        <w:rPr>
+          <w:rFonts w:ascii="Times New Roman" w:hAnsi="Times New Roman" w:cs="Times New Roman"/>
+          <w:sz w:val="24"/>
+          <w:szCs w:val="24"/>
+        </w:rPr>
+        <w:t xml:space="preserve"> </w:t>
+      </w:r>
+      <w:proofErr w:type="spellStart"/>
+      <w:r>
+        <w:rPr>
+          <w:rFonts w:ascii="Times New Roman" w:hAnsi="Times New Roman" w:cs="Times New Roman"/>
+          <w:sz w:val="24"/>
+          <w:szCs w:val="24"/>
+        </w:rPr>
+        <w:t>dengan</w:t>
+      </w:r>
+      <w:proofErr w:type="spellEnd"/>
+      <w:r>
+        <w:rPr>
+          <w:rFonts w:ascii="Times New Roman" w:hAnsi="Times New Roman" w:cs="Times New Roman"/>
+          <w:sz w:val="24"/>
+          <w:szCs w:val="24"/>
+        </w:rPr>
+        <w:t xml:space="preserve"> model MLP.</w:t>
+      </w:r>
+    </w:p>
+    <w:p>
+      <w:pPr>
+        <w:tabs>
+          <w:tab w:val="left" w:pos="6060"/>
+        </w:tabs>
+        <w:spacing w:after="0" w:line="276" w:lineRule="auto"/>
+        <w:jc w:val="both"/>
+        <w:rPr>
+          <w:rFonts w:ascii="Times New Roman" w:hAnsi="Times New Roman" w:cs="Times New Roman"/>
+          <w:sz w:val="24"/>
+          <w:szCs w:val="24"/>
+        </w:rPr>
+      </w:pPr>
+      <w:r>
+        <w:rPr>
+          <w:noProof/>
+        </w:rPr>
+        <w:drawing>
+          <wp:inline distT="0" distB="0" distL="0" distR="0" wp14:anchorId="3F0D85E0" wp14:editId="04D5CB5A">
+            <wp:extent cx="4267200" cy="523875"/>
+            <wp:effectExtent l="0" t="0" r="0" b="9525"/>
+            <wp:docPr id="3" name="Picture 3"/>
+            <wp:cNvGraphicFramePr>
+              <a:graphicFrameLocks xmlns:a="http://schemas.openxmlformats.org/drawingml/2006/main" noChangeAspect="1"/>
+            </wp:cNvGraphicFramePr>
+            <a:graphic xmlns:a="http://schemas.openxmlformats.org/drawingml/2006/main">
+              <a:graphicData uri="http://schemas.openxmlformats.org/drawingml/2006/picture">
+                <pic:pic xmlns:pic="http://schemas.openxmlformats.org/drawingml/2006/picture">
+                  <pic:nvPicPr>
+                    <pic:cNvPr id="1" name=""/>
+                    <pic:cNvPicPr/>
+                  </pic:nvPicPr>
+                  <pic:blipFill>
+                    <a:blip r:embed="rId6"/>
+                    <a:stretch>
+                      <a:fillRect/>
+                    </a:stretch>
+                  </pic:blipFill>
+                  <pic:spPr>
+                    <a:xfrm>
+                      <a:off x="0" y="0"/>
+                      <a:ext cx="4267200" cy="523875"/>
+                    </a:xfrm>
+                    <a:prstGeom prst="rect">
+                      <a:avLst/>
+                    </a:prstGeom>
+                  </pic:spPr>
+                </pic:pic>
+              </a:graphicData>
+            </a:graphic>
+          </wp:inline>
+        </w:drawing>
+      </w:r>
+    </w:p>
+    <w:p>
+      <w:pPr>
+        <w:tabs>
+          <w:tab w:val="left" w:pos="6060"/>
+        </w:tabs>
+        <w:spacing w:after="0" w:line="276" w:lineRule="auto"/>
+        <w:jc w:val="both"/>
+        <w:rPr>
+          <w:rFonts w:ascii="Times New Roman" w:hAnsi="Times New Roman" w:cs="Times New Roman"/>
+          <w:sz w:val="24"/>
+          <w:szCs w:val="24"/>
+        </w:rPr>
+      </w:pPr>
+      <w:r>
+        <w:rPr>
+          <w:noProof/>
+        </w:rPr>
+        <w:drawing>
+          <wp:inline distT="0" distB="0" distL="0" distR="0" wp14:anchorId="18E70188" wp14:editId="71327CF8">
+            <wp:extent cx="4257675" cy="561975"/>
+            <wp:effectExtent l="0" t="0" r="9525" b="9525"/>
+            <wp:docPr id="4" name="Picture 4"/>
+            <wp:cNvGraphicFramePr>
+              <a:graphicFrameLocks xmlns:a="http://schemas.openxmlformats.org/drawingml/2006/main" noChangeAspect="1"/>
+            </wp:cNvGraphicFramePr>
+            <a:graphic xmlns:a="http://schemas.openxmlformats.org/drawingml/2006/main">
+              <a:graphicData uri="http://schemas.openxmlformats.org/drawingml/2006/picture">
+                <pic:pic xmlns:pic="http://schemas.openxmlformats.org/drawingml/2006/picture">
+                  <pic:nvPicPr>
+                    <pic:cNvPr id="1" name=""/>
+                    <pic:cNvPicPr/>
+                  </pic:nvPicPr>
+                  <pic:blipFill>
+                    <a:blip r:embed="rId7"/>
+                    <a:stretch>
+                      <a:fillRect/>
+                    </a:stretch>
+                  </pic:blipFill>
+                  <pic:spPr>
+                    <a:xfrm>
+                      <a:off x="0" y="0"/>
+                      <a:ext cx="4257675" cy="561975"/>
+                    </a:xfrm>
+                    <a:prstGeom prst="rect">
+                      <a:avLst/>
+                    </a:prstGeom>
+                  </pic:spPr>
+                </pic:pic>
+              </a:graphicData>
+            </a:graphic>
+          </wp:inline>
+        </w:drawing>
+      </w:r>
+    </w:p>
+    <w:p/>
     <w:sectPr>
       <w:pgSz w:w="12240" w:h="15840"/>
       <w:pgMar w:top="1440" w:right="1440" w:bottom="1440" w:left="1440" w:header="720" w:footer="720" w:gutter="0"/>
@@ -3939,7 +4866,7 @@
 </file>
 
 <file path=word/styles.xml><?xml version="1.0" encoding="utf-8"?>
-<w:styles xmlns:mc="http://schemas.openxmlformats.org/markup-compatibility/2006" xmlns:r="http://schemas.openxmlformats.org/officeDocument/2006/relationships" xmlns:w="http://schemas.openxmlformats.org/wordprocessingml/2006/main" xmlns:w14="http://schemas.microsoft.com/office/word/2010/wordml" xmlns:w15="http://schemas.microsoft.com/office/word/2012/wordml" xmlns:w16cex="http://schemas.microsoft.com/office/word/2018/wordml/cex" xmlns:w16cid="http://schemas.microsoft.com/office/word/2016/wordml/cid" xmlns:w16="http://schemas.microsoft.com/office/word/2018/wordml" xmlns:w16se="http://schemas.microsoft.com/office/word/2015/wordml/symex" mc:Ignorable="w14 w15 w16se w16cid w16 w16cex">
+<w:styles xmlns:mc="http://schemas.openxmlformats.org/markup-compatibility/2006" xmlns:r="http://schemas.openxmlformats.org/officeDocument/2006/relationships" xmlns:w="http://schemas.openxmlformats.org/wordprocessingml/2006/main" xmlns:w14="http://schemas.microsoft.com/office/word/2010/wordml" xmlns:w15="http://schemas.microsoft.com/office/word/2012/wordml" xmlns:w16cid="http://schemas.microsoft.com/office/word/2016/wordml/cid" xmlns:w16se="http://schemas.microsoft.com/office/word/2015/wordml/symex" mc:Ignorable="w14 w15 w16se w16cid">
   <w:docDefaults>
     <w:rPrDefault>
       <w:rPr>
@@ -4336,6 +5263,7 @@
   <w:style w:type="paragraph" w:default="1" w:styleId="Normal">
     <w:name w:val="Normal"/>
     <w:qFormat/>
+    <w:rsid w:val="000F2F7C"/>
   </w:style>
   <w:style w:type="character" w:default="1" w:styleId="DefaultParagraphFont">
     <w:name w:val="Default Paragraph Font"/>

</xml_diff>